<commit_message>
config(EJ2-24078): moved the samples to ej2-aspcore github repository
</commit_message>
<xml_diff>
--- a/wwwroot/DocIO/PieChart.docx
+++ b/wwwroot/DocIO/PieChart.docx
@@ -1,6 +1,6 @@
 
 <file path=word/document.xml><?xml version="1.0" encoding="utf-8"?>
-<w:document xmlns:wpc="http://schemas.microsoft.com/office/word/2010/wordprocessingCanvas" xmlns:mc="http://schemas.openxmlformats.org/markup-compatibility/2006" xmlns:o="urn:schemas-microsoft-com:office:office" xmlns:r="http://schemas.openxmlformats.org/officeDocument/2006/relationships" xmlns:m="http://schemas.openxmlformats.org/officeDocument/2006/math" xmlns:v="urn:schemas-microsoft-com:vml" xmlns:wp14="http://schemas.microsoft.com/office/word/2010/wordprocessingDrawing" xmlns:wp="http://schemas.openxmlformats.org/drawingml/2006/wordprocessingDrawing" xmlns:w10="urn:schemas-microsoft-com:office:word" xmlns:w="http://schemas.openxmlformats.org/wordprocessingml/2006/main" xmlns:w14="http://schemas.microsoft.com/office/word/2010/wordml" xmlns:w15="http://schemas.microsoft.com/office/word/2012/wordml" xmlns:wpg="http://schemas.microsoft.com/office/word/2010/wordprocessingGroup" xmlns:wpi="http://schemas.microsoft.com/office/word/2010/wordprocessingInk" xmlns:wne="http://schemas.microsoft.com/office/word/2006/wordml" xmlns:wps="http://schemas.microsoft.com/office/word/2010/wordprocessingShape" mc:Ignorable="w14 w15 wp14">
+<w:document xmlns:wpc="http://schemas.microsoft.com/office/word/2010/wordprocessingCanvas" xmlns:cx="http://schemas.microsoft.com/office/drawing/2014/chartex" xmlns:cx1="http://schemas.microsoft.com/office/drawing/2015/9/8/chartex" xmlns:cx2="http://schemas.microsoft.com/office/drawing/2015/10/21/chartex" xmlns:cx3="http://schemas.microsoft.com/office/drawing/2016/5/9/chartex" xmlns:cx4="http://schemas.microsoft.com/office/drawing/2016/5/10/chartex" xmlns:cx5="http://schemas.microsoft.com/office/drawing/2016/5/11/chartex" xmlns:cx6="http://schemas.microsoft.com/office/drawing/2016/5/12/chartex" xmlns:cx7="http://schemas.microsoft.com/office/drawing/2016/5/13/chartex" xmlns:cx8="http://schemas.microsoft.com/office/drawing/2016/5/14/chartex" xmlns:mc="http://schemas.openxmlformats.org/markup-compatibility/2006" xmlns:aink="http://schemas.microsoft.com/office/drawing/2016/ink" xmlns:am3d="http://schemas.microsoft.com/office/drawing/2017/model3d" xmlns:o="urn:schemas-microsoft-com:office:office" xmlns:r="http://schemas.openxmlformats.org/officeDocument/2006/relationships" xmlns:m="http://schemas.openxmlformats.org/officeDocument/2006/math" xmlns:v="urn:schemas-microsoft-com:vml" xmlns:wp14="http://schemas.microsoft.com/office/word/2010/wordprocessingDrawing" xmlns:wp="http://schemas.openxmlformats.org/drawingml/2006/wordprocessingDrawing" xmlns:w10="urn:schemas-microsoft-com:office:word" xmlns:w="http://schemas.openxmlformats.org/wordprocessingml/2006/main" xmlns:w14="http://schemas.microsoft.com/office/word/2010/wordml" xmlns:w15="http://schemas.microsoft.com/office/word/2012/wordml" xmlns:w16cid="http://schemas.microsoft.com/office/word/2016/wordml/cid" xmlns:w16se="http://schemas.microsoft.com/office/word/2015/wordml/symex" xmlns:wpg="http://schemas.microsoft.com/office/word/2010/wordprocessingGroup" xmlns:wpi="http://schemas.microsoft.com/office/word/2010/wordprocessingInk" xmlns:wne="http://schemas.microsoft.com/office/word/2006/wordml" xmlns:wps="http://schemas.microsoft.com/office/word/2010/wordprocessingShape" mc:Ignorable="w14 w15 w16se w16cid wp14">
   <w:body>
     <w:p>
       <w:pPr>
@@ -64,7 +64,27 @@
           <w:sz w:val="20"/>
           <w:szCs w:val="20"/>
         </w:rPr>
-        <w:t xml:space="preserve">This management report provides information obtained through data analysis, regarding the performance of Northwind Traders. This report will pay particular attention to the </w:t>
+        <w:t xml:space="preserve">This management report provides information obtained through data analysis, regarding the performance of Northwind Traders. This report will pay </w:t>
+      </w:r>
+      <w:proofErr w:type="gramStart"/>
+      <w:r>
+        <w:rPr>
+          <w:rStyle w:val="a"/>
+          <w:rFonts w:ascii="Verdana" w:hAnsi="Verdana"/>
+          <w:sz w:val="20"/>
+          <w:szCs w:val="20"/>
+        </w:rPr>
+        <w:t>particular attention</w:t>
+      </w:r>
+      <w:proofErr w:type="gramEnd"/>
+      <w:r>
+        <w:rPr>
+          <w:rStyle w:val="a"/>
+          <w:rFonts w:ascii="Verdana" w:hAnsi="Verdana"/>
+          <w:sz w:val="20"/>
+          <w:szCs w:val="20"/>
+        </w:rPr>
+        <w:t xml:space="preserve"> to the </w:t>
       </w:r>
       <w:r>
         <w:rPr>
@@ -152,19 +172,22 @@
           <w:szCs w:val="20"/>
         </w:rPr>
       </w:pPr>
-      <w:bookmarkStart w:id="0" w:name="_GoBack"/>
-      <w:bookmarkEnd w:id="0"/>
     </w:p>
     <w:tbl>
       <w:tblPr>
         <w:tblStyle w:val="GridTable4-Accent5"/>
-        <w:tblW w:w="0" w:type="auto"/>
+        <w:tblW w:w="9346" w:type="dxa"/>
+        <w:tblLayout w:type="fixed"/>
+        <w:tblCellMar>
+          <w:left w:w="115" w:type="dxa"/>
+          <w:right w:w="115" w:type="dxa"/>
+        </w:tblCellMar>
         <w:tblLook w:val="04A0" w:firstRow="1" w:lastRow="0" w:firstColumn="1" w:lastColumn="0" w:noHBand="0" w:noVBand="1"/>
       </w:tblPr>
       <w:tblGrid>
-        <w:gridCol w:w="3070"/>
-        <w:gridCol w:w="2418"/>
-        <w:gridCol w:w="3862"/>
+        <w:gridCol w:w="1255"/>
+        <w:gridCol w:w="4566"/>
+        <w:gridCol w:w="3525"/>
       </w:tblGrid>
       <w:tr>
         <w:trPr>
@@ -173,10 +196,11 @@
         <w:tc>
           <w:tcPr>
             <w:cnfStyle w:val="001000000000" w:firstRow="0" w:lastRow="0" w:firstColumn="1" w:lastColumn="0" w:oddVBand="0" w:evenVBand="0" w:oddHBand="0" w:evenHBand="0" w:firstRowFirstColumn="0" w:firstRowLastColumn="0" w:lastRowFirstColumn="0" w:lastRowLastColumn="0"/>
-            <w:tcW w:w="1315" w:type="dxa"/>
+            <w:tcW w:w="671" w:type="pct"/>
           </w:tcPr>
           <w:p>
             <w:pPr>
+              <w:ind w:right="537"/>
               <w:rPr>
                 <w:rFonts w:ascii="Verdana" w:eastAsia="Times New Roman" w:hAnsi="Verdana" w:cs="Times New Roman"/>
                 <w:b w:val="0"/>
@@ -184,6 +208,8 @@
                 <w:szCs w:val="20"/>
               </w:rPr>
             </w:pPr>
+            <w:proofErr w:type="spellStart"/>
+            <w:proofErr w:type="gramStart"/>
             <w:r>
               <w:rPr>
                 <w:rFonts w:ascii="Verdana" w:eastAsia="Times New Roman" w:hAnsi="Verdana" w:cs="Times New Roman"/>
@@ -193,11 +219,13 @@
               </w:rPr>
               <w:t>S.No</w:t>
             </w:r>
+            <w:proofErr w:type="spellEnd"/>
+            <w:proofErr w:type="gramEnd"/>
           </w:p>
         </w:tc>
         <w:tc>
           <w:tcPr>
-            <w:tcW w:w="3120" w:type="dxa"/>
+            <w:tcW w:w="2443" w:type="pct"/>
           </w:tcPr>
           <w:p>
             <w:pPr>
@@ -222,7 +250,7 @@
         </w:tc>
         <w:tc>
           <w:tcPr>
-            <w:tcW w:w="4915" w:type="dxa"/>
+            <w:tcW w:w="1886" w:type="pct"/>
           </w:tcPr>
           <w:p>
             <w:pPr>
@@ -241,7 +269,27 @@
                 <w:sz w:val="20"/>
                 <w:szCs w:val="20"/>
               </w:rPr>
-              <w:t xml:space="preserve">Sum of Sales(in </w:t>
+              <w:t xml:space="preserve">Sum of </w:t>
+            </w:r>
+            <w:proofErr w:type="gramStart"/>
+            <w:r>
+              <w:rPr>
+                <w:rFonts w:ascii="Verdana" w:eastAsia="Times New Roman" w:hAnsi="Verdana" w:cs="Times New Roman"/>
+                <w:b w:val="0"/>
+                <w:sz w:val="20"/>
+                <w:szCs w:val="20"/>
+              </w:rPr>
+              <w:t>Sales(</w:t>
+            </w:r>
+            <w:proofErr w:type="gramEnd"/>
+            <w:r>
+              <w:rPr>
+                <w:rFonts w:ascii="Verdana" w:eastAsia="Times New Roman" w:hAnsi="Verdana" w:cs="Times New Roman"/>
+                <w:b w:val="0"/>
+                <w:sz w:val="20"/>
+                <w:szCs w:val="20"/>
+              </w:rPr>
+              <w:t xml:space="preserve">in </w:t>
             </w:r>
             <w:r>
               <w:rPr>
@@ -271,7 +319,7 @@
         <w:tc>
           <w:tcPr>
             <w:cnfStyle w:val="001000000000" w:firstRow="0" w:lastRow="0" w:firstColumn="1" w:lastColumn="0" w:oddVBand="0" w:evenVBand="0" w:oddHBand="0" w:evenHBand="0" w:firstRowFirstColumn="0" w:firstRowLastColumn="0" w:lastRowFirstColumn="0" w:lastRowLastColumn="0"/>
-            <w:tcW w:w="1315" w:type="dxa"/>
+            <w:tcW w:w="671" w:type="pct"/>
           </w:tcPr>
           <w:p>
             <w:pPr>
@@ -372,7 +420,7 @@
         </w:tc>
         <w:tc>
           <w:tcPr>
-            <w:tcW w:w="3120" w:type="dxa"/>
+            <w:tcW w:w="2443" w:type="pct"/>
           </w:tcPr>
           <w:p>
             <w:pPr>
@@ -428,7 +476,7 @@
         </w:tc>
         <w:tc>
           <w:tcPr>
-            <w:tcW w:w="4915" w:type="dxa"/>
+            <w:tcW w:w="1886" w:type="pct"/>
           </w:tcPr>
           <w:p>
             <w:pPr>
@@ -534,6 +582,8 @@
           <w:szCs w:val="20"/>
         </w:rPr>
       </w:pPr>
+      <w:bookmarkStart w:id="0" w:name="_GoBack"/>
+      <w:bookmarkEnd w:id="0"/>
     </w:p>
     <w:p>
       <w:pPr>
@@ -550,7 +600,25 @@
           <w:sz w:val="20"/>
           <w:szCs w:val="20"/>
         </w:rPr>
-        <w:t>The best-selling product of the company is Cote de Blaye, being part of the Beverages category. The contribution of this product t</w:t>
+        <w:t xml:space="preserve">The best-selling product of the company is Cote de </w:t>
+      </w:r>
+      <w:proofErr w:type="spellStart"/>
+      <w:r>
+        <w:rPr>
+          <w:rFonts w:ascii="Verdana" w:eastAsia="Times New Roman" w:hAnsi="Verdana" w:cs="Times New Roman"/>
+          <w:sz w:val="20"/>
+          <w:szCs w:val="20"/>
+        </w:rPr>
+        <w:t>Blaye</w:t>
+      </w:r>
+      <w:proofErr w:type="spellEnd"/>
+      <w:r>
+        <w:rPr>
+          <w:rFonts w:ascii="Verdana" w:eastAsia="Times New Roman" w:hAnsi="Verdana" w:cs="Times New Roman"/>
+          <w:sz w:val="20"/>
+          <w:szCs w:val="20"/>
+        </w:rPr>
+        <w:t>, being part of the Beverages category. The contribution of this product t</w:t>
       </w:r>
       <w:r>
         <w:rPr>
@@ -736,7 +804,7 @@
 </file>
 
 <file path=word/styles.xml><?xml version="1.0" encoding="utf-8"?>
-<w:styles xmlns:mc="http://schemas.openxmlformats.org/markup-compatibility/2006" xmlns:r="http://schemas.openxmlformats.org/officeDocument/2006/relationships" xmlns:w="http://schemas.openxmlformats.org/wordprocessingml/2006/main" xmlns:w14="http://schemas.microsoft.com/office/word/2010/wordml" xmlns:w15="http://schemas.microsoft.com/office/word/2012/wordml" mc:Ignorable="w14 w15">
+<w:styles xmlns:mc="http://schemas.openxmlformats.org/markup-compatibility/2006" xmlns:r="http://schemas.openxmlformats.org/officeDocument/2006/relationships" xmlns:w="http://schemas.openxmlformats.org/wordprocessingml/2006/main" xmlns:w14="http://schemas.microsoft.com/office/word/2010/wordml" xmlns:w15="http://schemas.microsoft.com/office/word/2012/wordml" xmlns:w16cid="http://schemas.microsoft.com/office/word/2016/wordml/cid" xmlns:w16se="http://schemas.microsoft.com/office/word/2015/wordml/symex" mc:Ignorable="w14 w15 w16se w16cid">
   <w:docDefaults>
     <w:rPrDefault>
       <w:rPr>
@@ -752,7 +820,7 @@
       </w:pPr>
     </w:pPrDefault>
   </w:docDefaults>
-  <w:latentStyles w:defLockedState="0" w:defUIPriority="99" w:defSemiHidden="0" w:defUnhideWhenUsed="0" w:defQFormat="0" w:count="371">
+  <w:latentStyles w:defLockedState="0" w:defUIPriority="99" w:defSemiHidden="0" w:defUnhideWhenUsed="0" w:defQFormat="0" w:count="375">
     <w:lsdException w:name="Normal" w:uiPriority="0" w:qFormat="1"/>
     <w:lsdException w:name="heading 1" w:uiPriority="9" w:qFormat="1"/>
     <w:lsdException w:name="heading 2" w:semiHidden="1" w:uiPriority="9" w:unhideWhenUsed="1" w:qFormat="1"/>
@@ -1124,6 +1192,10 @@
     <w:lsdException w:name="List Table 5 Dark Accent 6" w:uiPriority="50"/>
     <w:lsdException w:name="List Table 6 Colorful Accent 6" w:uiPriority="51"/>
     <w:lsdException w:name="List Table 7 Colorful Accent 6" w:uiPriority="52"/>
+    <w:lsdException w:name="Mention" w:semiHidden="1" w:unhideWhenUsed="1"/>
+    <w:lsdException w:name="Smart Hyperlink" w:semiHidden="1" w:unhideWhenUsed="1"/>
+    <w:lsdException w:name="Hashtag" w:semiHidden="1" w:unhideWhenUsed="1"/>
+    <w:lsdException w:name="Unresolved Mention" w:semiHidden="1" w:unhideWhenUsed="1"/>
   </w:latentStyles>
   <w:style w:type="paragraph" w:default="1" w:styleId="Normal">
     <w:name w:val="Normal"/>

</xml_diff>